<commit_message>
updated figs/manuscript to author version
</commit_message>
<xml_diff>
--- a/figures/fig2.docx
+++ b/figures/fig2.docx
@@ -8,10 +8,18 @@
           <w:noProof/>
         </w:rPr>
         <w:drawing>
-          <wp:inline distT="0" distB="0" distL="0" distR="0" wp14:anchorId="00A732F8" wp14:editId="65520E31">
-            <wp:extent cx="5715000" cy="7772400"/>
-            <wp:effectExtent l="0" t="0" r="0" b="0"/>
-            <wp:docPr id="2" name="Picture 2" descr="A close up of text on a white background&#10;&#10;Description automatically generated"/>
+          <wp:anchor distT="0" distB="0" distL="114300" distR="114300" simplePos="0" relativeHeight="251665408" behindDoc="0" locked="0" layoutInCell="1" allowOverlap="1" wp14:anchorId="4B2F4DF5" wp14:editId="1CD1B1BE">
+            <wp:simplePos x="0" y="0"/>
+            <wp:positionH relativeFrom="column">
+              <wp:posOffset>5762889</wp:posOffset>
+            </wp:positionH>
+            <wp:positionV relativeFrom="paragraph">
+              <wp:posOffset>179408</wp:posOffset>
+            </wp:positionV>
+            <wp:extent cx="3971267" cy="7257326"/>
+            <wp:effectExtent l="0" t="0" r="4445" b="0"/>
+            <wp:wrapNone/>
+            <wp:docPr id="3" name="Picture 3" descr="A screenshot of a cell phone&#10;&#10;Description automatically generated"/>
             <wp:cNvGraphicFramePr>
               <a:graphicFrameLocks xmlns:a="http://schemas.openxmlformats.org/drawingml/2006/main" noChangeAspect="1"/>
             </wp:cNvGraphicFramePr>
@@ -19,10 +27,10 @@
               <a:graphicData uri="http://schemas.openxmlformats.org/drawingml/2006/picture">
                 <pic:pic xmlns:pic="http://schemas.openxmlformats.org/drawingml/2006/picture">
                   <pic:nvPicPr>
-                    <pic:cNvPr id="2" name="fig2a.jpg"/>
+                    <pic:cNvPr id="3" name="fig2b.jpg"/>
                     <pic:cNvPicPr/>
                   </pic:nvPicPr>
-                  <pic:blipFill>
+                  <pic:blipFill rotWithShape="1">
                     <a:blip r:embed="rId7">
                       <a:extLst>
                         <a:ext uri="{28A0092B-C50C-407E-A947-70E740481C1C}">
@@ -30,23 +38,36 @@
                         </a:ext>
                       </a:extLst>
                     </a:blip>
-                    <a:stretch>
-                      <a:fillRect/>
-                    </a:stretch>
+                    <a:srcRect l="3491" r="2980" b="4479"/>
+                    <a:stretch/>
                   </pic:blipFill>
-                  <pic:spPr>
+                  <pic:spPr bwMode="auto">
                     <a:xfrm>
                       <a:off x="0" y="0"/>
-                      <a:ext cx="5715000" cy="7772400"/>
+                      <a:ext cx="3978952" cy="7271370"/>
                     </a:xfrm>
                     <a:prstGeom prst="rect">
                       <a:avLst/>
                     </a:prstGeom>
+                    <a:ln>
+                      <a:noFill/>
+                    </a:ln>
+                    <a:extLst>
+                      <a:ext uri="{53640926-AAD7-44D8-BBD7-CCE9431645EC}">
+                        <a14:shadowObscured xmlns:a14="http://schemas.microsoft.com/office/drawing/2010/main"/>
+                      </a:ext>
+                    </a:extLst>
                   </pic:spPr>
                 </pic:pic>
               </a:graphicData>
             </a:graphic>
-          </wp:inline>
+            <wp14:sizeRelH relativeFrom="page">
+              <wp14:pctWidth>0</wp14:pctWidth>
+            </wp14:sizeRelH>
+            <wp14:sizeRelV relativeFrom="page">
+              <wp14:pctHeight>0</wp14:pctHeight>
+            </wp14:sizeRelV>
+          </wp:anchor>
         </w:drawing>
       </w:r>
       <w:r>
@@ -56,7 +77,7 @@
         <mc:AlternateContent>
           <mc:Choice Requires="wps">
             <w:drawing>
-              <wp:anchor distT="0" distB="0" distL="114300" distR="114300" simplePos="0" relativeHeight="251663360" behindDoc="0" locked="0" layoutInCell="1" allowOverlap="1" wp14:anchorId="25AC566B" wp14:editId="6F757FDA">
+              <wp:anchor distT="0" distB="0" distL="114300" distR="114300" simplePos="0" relativeHeight="251663360" behindDoc="0" locked="0" layoutInCell="1" allowOverlap="1" wp14:anchorId="25AC566B" wp14:editId="61CC5718">
                 <wp:simplePos x="0" y="0"/>
                 <wp:positionH relativeFrom="column">
                   <wp:posOffset>9735222</wp:posOffset>
@@ -164,7 +185,7 @@
         <mc:AlternateContent>
           <mc:Choice Requires="wps">
             <w:drawing>
-              <wp:anchor distT="0" distB="0" distL="114300" distR="114300" simplePos="0" relativeHeight="251661312" behindDoc="0" locked="0" layoutInCell="1" allowOverlap="1" wp14:anchorId="3DAB8C73" wp14:editId="409E8E6C">
+              <wp:anchor distT="0" distB="0" distL="114300" distR="114300" simplePos="0" relativeHeight="251666432" behindDoc="0" locked="0" layoutInCell="1" allowOverlap="1" wp14:anchorId="3DAB8C73" wp14:editId="0BD73E45">
                 <wp:simplePos x="0" y="0"/>
                 <wp:positionH relativeFrom="column">
                   <wp:posOffset>107315</wp:posOffset>
@@ -232,7 +253,7 @@
           </mc:Choice>
           <mc:Fallback>
             <w:pict>
-              <v:shape w14:anchorId="3DAB8C73" id="Text Box 6" o:spid="_x0000_s1027" type="#_x0000_t202" style="position:absolute;margin-left:8.45pt;margin-top:14.15pt;width:1in;height:26.2pt;z-index:251661312;visibility:visible;mso-wrap-style:none;mso-height-percent:0;mso-wrap-distance-left:9pt;mso-wrap-distance-top:0;mso-wrap-distance-right:9pt;mso-wrap-distance-bottom:0;mso-position-horizontal:absolute;mso-position-horizontal-relative:text;mso-position-vertical:absolute;mso-position-vertical-relative:text;mso-height-percent:0;mso-height-relative:margin;v-text-anchor:top" o:gfxdata="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" fillcolor="white [3201]" stroked="f" strokeweight=".5pt">
+              <v:shape w14:anchorId="3DAB8C73" id="Text Box 6" o:spid="_x0000_s1027" type="#_x0000_t202" style="position:absolute;margin-left:8.45pt;margin-top:14.15pt;width:1in;height:26.2pt;z-index:251666432;visibility:visible;mso-wrap-style:none;mso-height-percent:0;mso-wrap-distance-left:9pt;mso-wrap-distance-top:0;mso-wrap-distance-right:9pt;mso-wrap-distance-bottom:0;mso-position-horizontal:absolute;mso-position-horizontal-relative:text;mso-position-vertical:absolute;mso-position-vertical-relative:text;mso-height-percent:0;mso-height-relative:margin;v-text-anchor:top" o:gfxdata="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" fillcolor="white [3201]" stroked="f" strokeweight=".5pt">
                 <v:textbox>
                   <w:txbxContent>
                     <w:p>
@@ -264,7 +285,7 @@
         <mc:AlternateContent>
           <mc:Choice Requires="wps">
             <w:drawing>
-              <wp:anchor distT="0" distB="0" distL="114300" distR="114300" simplePos="0" relativeHeight="251659264" behindDoc="0" locked="0" layoutInCell="1" allowOverlap="1" wp14:anchorId="63FC33F7" wp14:editId="7601F62A">
+              <wp:anchor distT="0" distB="0" distL="114300" distR="114300" simplePos="0" relativeHeight="251667456" behindDoc="0" locked="0" layoutInCell="1" allowOverlap="1" wp14:anchorId="63FC33F7" wp14:editId="6F5D77F8">
                 <wp:simplePos x="0" y="0"/>
                 <wp:positionH relativeFrom="column">
                   <wp:posOffset>5499100</wp:posOffset>
@@ -332,7 +353,7 @@
           </mc:Choice>
           <mc:Fallback>
             <w:pict>
-              <v:shape w14:anchorId="63FC33F7" id="Text Box 5" o:spid="_x0000_s1027" type="#_x0000_t202" style="position:absolute;margin-left:433pt;margin-top:14.2pt;width:1in;height:26.25pt;z-index:251659264;visibility:visible;mso-wrap-style:none;mso-height-percent:0;mso-wrap-distance-left:9pt;mso-wrap-distance-top:0;mso-wrap-distance-right:9pt;mso-wrap-distance-bottom:0;mso-position-horizontal:absolute;mso-position-horizontal-relative:text;mso-position-vertical:absolute;mso-position-vertical-relative:text;mso-height-percent:0;mso-height-relative:margin;v-text-anchor:top" o:gfxdata="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" fillcolor="white [3201]" stroked="f" strokeweight=".5pt">
+              <v:shape w14:anchorId="63FC33F7" id="Text Box 5" o:spid="_x0000_s1028" type="#_x0000_t202" style="position:absolute;margin-left:433pt;margin-top:14.2pt;width:1in;height:26.25pt;z-index:251667456;visibility:visible;mso-wrap-style:none;mso-height-percent:0;mso-wrap-distance-left:9pt;mso-wrap-distance-top:0;mso-wrap-distance-right:9pt;mso-wrap-distance-bottom:0;mso-position-horizontal:absolute;mso-position-horizontal-relative:text;mso-position-vertical:absolute;mso-position-vertical-relative:text;mso-height-percent:0;mso-height-relative:margin;v-text-anchor:top" o:gfxdata="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" fillcolor="white [3201]" stroked="f" strokeweight=".5pt">
                 <v:textbox>
                   <w:txbxContent>
                     <w:p>
@@ -357,15 +378,25 @@
           </mc:Fallback>
         </mc:AlternateContent>
       </w:r>
+    </w:p>
+    <w:p>
       <w:r>
         <w:rPr>
           <w:noProof/>
         </w:rPr>
         <w:drawing>
-          <wp:inline distT="0" distB="0" distL="0" distR="0" wp14:anchorId="4B2F4DF5" wp14:editId="0B8C93DF">
-            <wp:extent cx="4343400" cy="7587205"/>
+          <wp:anchor distT="0" distB="0" distL="114300" distR="114300" simplePos="0" relativeHeight="251664384" behindDoc="0" locked="0" layoutInCell="1" allowOverlap="1" wp14:anchorId="00A732F8" wp14:editId="1B068CB2">
+            <wp:simplePos x="0" y="0"/>
+            <wp:positionH relativeFrom="column">
+              <wp:posOffset>109148</wp:posOffset>
+            </wp:positionH>
+            <wp:positionV relativeFrom="paragraph">
+              <wp:posOffset>56515</wp:posOffset>
+            </wp:positionV>
+            <wp:extent cx="5360035" cy="7289800"/>
             <wp:effectExtent l="0" t="0" r="0" b="0"/>
-            <wp:docPr id="3" name="Picture 3" descr="A screenshot of a cell phone&#10;&#10;Description automatically generated"/>
+            <wp:wrapNone/>
+            <wp:docPr id="2" name="Picture 2" descr="A close up of text on a white background&#10;&#10;Description automatically generated"/>
             <wp:cNvGraphicFramePr>
               <a:graphicFrameLocks xmlns:a="http://schemas.openxmlformats.org/drawingml/2006/main" noChangeAspect="1"/>
             </wp:cNvGraphicFramePr>
@@ -373,10 +404,10 @@
               <a:graphicData uri="http://schemas.openxmlformats.org/drawingml/2006/picture">
                 <pic:pic xmlns:pic="http://schemas.openxmlformats.org/drawingml/2006/picture">
                   <pic:nvPicPr>
-                    <pic:cNvPr id="3" name="fig2b.jpg"/>
+                    <pic:cNvPr id="2" name="fig2a.jpg"/>
                     <pic:cNvPicPr/>
                   </pic:nvPicPr>
-                  <pic:blipFill rotWithShape="1">
+                  <pic:blipFill>
                     <a:blip r:embed="rId8">
                       <a:extLst>
                         <a:ext uri="{28A0092B-C50C-407E-A947-70E740481C1C}">
@@ -384,31 +415,328 @@
                         </a:ext>
                       </a:extLst>
                     </a:blip>
-                    <a:srcRect b="2382"/>
-                    <a:stretch/>
+                    <a:stretch>
+                      <a:fillRect/>
+                    </a:stretch>
                   </pic:blipFill>
-                  <pic:spPr bwMode="auto">
+                  <pic:spPr>
                     <a:xfrm>
                       <a:off x="0" y="0"/>
-                      <a:ext cx="4343400" cy="7587205"/>
+                      <a:ext cx="5360035" cy="7289800"/>
                     </a:xfrm>
                     <a:prstGeom prst="rect">
                       <a:avLst/>
                     </a:prstGeom>
-                    <a:ln>
-                      <a:noFill/>
-                    </a:ln>
-                    <a:extLst>
-                      <a:ext uri="{53640926-AAD7-44D8-BBD7-CCE9431645EC}">
-                        <a14:shadowObscured xmlns:a14="http://schemas.microsoft.com/office/drawing/2010/main"/>
-                      </a:ext>
-                    </a:extLst>
                   </pic:spPr>
                 </pic:pic>
               </a:graphicData>
             </a:graphic>
-          </wp:inline>
+            <wp14:sizeRelH relativeFrom="page">
+              <wp14:pctWidth>0</wp14:pctWidth>
+            </wp14:sizeRelH>
+            <wp14:sizeRelV relativeFrom="page">
+              <wp14:pctHeight>0</wp14:pctHeight>
+            </wp14:sizeRelV>
+          </wp:anchor>
         </w:drawing>
+      </w:r>
+    </w:p>
+    <w:p/>
+    <w:p/>
+    <w:p/>
+    <w:p/>
+    <w:p/>
+    <w:p/>
+    <w:p/>
+    <w:p/>
+    <w:p/>
+    <w:p/>
+    <w:p/>
+    <w:p/>
+    <w:p/>
+    <w:p/>
+    <w:p/>
+    <w:p/>
+    <w:p/>
+    <w:p/>
+    <w:p/>
+    <w:p/>
+    <w:p/>
+    <w:p/>
+    <w:p/>
+    <w:p/>
+    <w:p/>
+    <w:p/>
+    <w:p/>
+    <w:p/>
+    <w:p/>
+    <w:p/>
+    <w:p/>
+    <w:p/>
+    <w:p/>
+    <w:p/>
+    <w:p/>
+    <w:p/>
+    <w:p/>
+    <w:p/>
+    <w:p>
+      <w:pPr>
+        <w:tabs>
+          <w:tab w:val="left" w:pos="8859"/>
+        </w:tabs>
+      </w:pPr>
+      <w:r>
+        <w:rPr>
+          <w:noProof/>
+        </w:rPr>
+        <mc:AlternateContent>
+          <mc:Choice Requires="wps">
+            <w:drawing>
+              <wp:anchor distT="0" distB="0" distL="114300" distR="114300" simplePos="0" relativeHeight="251668480" behindDoc="0" locked="0" layoutInCell="1" allowOverlap="1" wp14:anchorId="0F9986C3" wp14:editId="4B82E739">
+                <wp:simplePos x="0" y="0"/>
+                <wp:positionH relativeFrom="column">
+                  <wp:posOffset>2371725</wp:posOffset>
+                </wp:positionH>
+                <wp:positionV relativeFrom="paragraph">
+                  <wp:posOffset>64842</wp:posOffset>
+                </wp:positionV>
+                <wp:extent cx="752354" cy="242570"/>
+                <wp:effectExtent l="0" t="0" r="0" b="0"/>
+                <wp:wrapNone/>
+                <wp:docPr id="4" name="Text Box 4"/>
+                <wp:cNvGraphicFramePr/>
+                <a:graphic xmlns:a="http://schemas.openxmlformats.org/drawingml/2006/main">
+                  <a:graphicData uri="http://schemas.microsoft.com/office/word/2010/wordprocessingShape">
+                    <wps:wsp>
+                      <wps:cNvSpPr txBox="1"/>
+                      <wps:spPr>
+                        <a:xfrm>
+                          <a:off x="0" y="0"/>
+                          <a:ext cx="752354" cy="242570"/>
+                        </a:xfrm>
+                        <a:prstGeom prst="rect">
+                          <a:avLst/>
+                        </a:prstGeom>
+                        <a:solidFill>
+                          <a:schemeClr val="lt1"/>
+                        </a:solidFill>
+                        <a:ln w="6350">
+                          <a:noFill/>
+                        </a:ln>
+                      </wps:spPr>
+                      <wps:txbx>
+                        <w:txbxContent>
+                          <w:p>
+                            <w:pPr>
+                              <w:rPr>
+                                <w:rFonts w:ascii="Arial" w:hAnsi="Arial" w:cs="Arial"/>
+                                <w:b/>
+                                <w:bCs/>
+                                <w:sz w:val="18"/>
+                                <w:szCs w:val="18"/>
+                              </w:rPr>
+                            </w:pPr>
+                            <w:r>
+                              <w:rPr>
+                                <w:rFonts w:ascii="Arial" w:hAnsi="Arial" w:cs="Arial"/>
+                                <w:b/>
+                                <w:bCs/>
+                                <w:sz w:val="18"/>
+                                <w:szCs w:val="18"/>
+                              </w:rPr>
+                              <w:t>Figure 2A</w:t>
+                            </w:r>
+                          </w:p>
+                        </w:txbxContent>
+                      </wps:txbx>
+                      <wps:bodyPr rot="0" spcFirstLastPara="0" vertOverflow="overflow" horzOverflow="overflow" vert="horz" wrap="square" lIns="91440" tIns="45720" rIns="91440" bIns="45720" numCol="1" spcCol="0" rtlCol="0" fromWordArt="0" anchor="t" anchorCtr="0" forceAA="0" compatLnSpc="1">
+                        <a:prstTxWarp prst="textNoShape">
+                          <a:avLst/>
+                        </a:prstTxWarp>
+                        <a:noAutofit/>
+                      </wps:bodyPr>
+                    </wps:wsp>
+                  </a:graphicData>
+                </a:graphic>
+                <wp14:sizeRelH relativeFrom="margin">
+                  <wp14:pctWidth>0</wp14:pctWidth>
+                </wp14:sizeRelH>
+                <wp14:sizeRelV relativeFrom="margin">
+                  <wp14:pctHeight>0</wp14:pctHeight>
+                </wp14:sizeRelV>
+              </wp:anchor>
+            </w:drawing>
+          </mc:Choice>
+          <mc:Fallback>
+            <w:pict>
+              <v:shape w14:anchorId="0F9986C3" id="Text Box 4" o:spid="_x0000_s1029" type="#_x0000_t202" style="position:absolute;margin-left:186.75pt;margin-top:5.1pt;width:59.25pt;height:19.1pt;z-index:251668480;visibility:visible;mso-wrap-style:square;mso-width-percent:0;mso-height-percent:0;mso-wrap-distance-left:9pt;mso-wrap-distance-top:0;mso-wrap-distance-right:9pt;mso-wrap-distance-bottom:0;mso-position-horizontal:absolute;mso-position-horizontal-relative:text;mso-position-vertical:absolute;mso-position-vertical-relative:text;mso-width-percent:0;mso-height-percent:0;mso-width-relative:margin;mso-height-relative:margin;v-text-anchor:top" o:gfxdata="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" fillcolor="white [3201]" stroked="f" strokeweight=".5pt">
+                <v:textbox>
+                  <w:txbxContent>
+                    <w:p>
+                      <w:pPr>
+                        <w:rPr>
+                          <w:rFonts w:ascii="Arial" w:hAnsi="Arial" w:cs="Arial"/>
+                          <w:b/>
+                          <w:bCs/>
+                          <w:sz w:val="18"/>
+                          <w:szCs w:val="18"/>
+                        </w:rPr>
+                      </w:pPr>
+                      <w:r>
+                        <w:rPr>
+                          <w:rFonts w:ascii="Arial" w:hAnsi="Arial" w:cs="Arial"/>
+                          <w:b/>
+                          <w:bCs/>
+                          <w:sz w:val="18"/>
+                          <w:szCs w:val="18"/>
+                        </w:rPr>
+                        <w:t>Figure 2A</w:t>
+                      </w:r>
+                    </w:p>
+                  </w:txbxContent>
+                </v:textbox>
+              </v:shape>
+            </w:pict>
+          </mc:Fallback>
+        </mc:AlternateContent>
+      </w:r>
+      <w:r>
+        <w:rPr>
+          <w:noProof/>
+        </w:rPr>
+        <mc:AlternateContent>
+          <mc:Choice Requires="wps">
+            <w:drawing>
+              <wp:anchor distT="0" distB="0" distL="114300" distR="114300" simplePos="0" relativeHeight="251670528" behindDoc="0" locked="0" layoutInCell="1" allowOverlap="1" wp14:anchorId="13D403C6" wp14:editId="0A352DD7">
+                <wp:simplePos x="0" y="0"/>
+                <wp:positionH relativeFrom="column">
+                  <wp:posOffset>7546525</wp:posOffset>
+                </wp:positionH>
+                <wp:positionV relativeFrom="paragraph">
+                  <wp:posOffset>69850</wp:posOffset>
+                </wp:positionV>
+                <wp:extent cx="740780" cy="243068"/>
+                <wp:effectExtent l="0" t="0" r="0" b="0"/>
+                <wp:wrapNone/>
+                <wp:docPr id="7" name="Text Box 7"/>
+                <wp:cNvGraphicFramePr/>
+                <a:graphic xmlns:a="http://schemas.openxmlformats.org/drawingml/2006/main">
+                  <a:graphicData uri="http://schemas.microsoft.com/office/word/2010/wordprocessingShape">
+                    <wps:wsp>
+                      <wps:cNvSpPr txBox="1"/>
+                      <wps:spPr>
+                        <a:xfrm>
+                          <a:off x="0" y="0"/>
+                          <a:ext cx="740780" cy="243068"/>
+                        </a:xfrm>
+                        <a:prstGeom prst="rect">
+                          <a:avLst/>
+                        </a:prstGeom>
+                        <a:solidFill>
+                          <a:schemeClr val="lt1"/>
+                        </a:solidFill>
+                        <a:ln w="6350">
+                          <a:noFill/>
+                        </a:ln>
+                      </wps:spPr>
+                      <wps:txbx>
+                        <w:txbxContent>
+                          <w:p>
+                            <w:pPr>
+                              <w:rPr>
+                                <w:rFonts w:ascii="Arial" w:hAnsi="Arial" w:cs="Arial"/>
+                                <w:b/>
+                                <w:bCs/>
+                                <w:sz w:val="18"/>
+                                <w:szCs w:val="18"/>
+                              </w:rPr>
+                            </w:pPr>
+                            <w:r>
+                              <w:rPr>
+                                <w:rFonts w:ascii="Arial" w:hAnsi="Arial" w:cs="Arial"/>
+                                <w:b/>
+                                <w:bCs/>
+                                <w:sz w:val="18"/>
+                                <w:szCs w:val="18"/>
+                              </w:rPr>
+                              <w:t>Figure 2</w:t>
+                            </w:r>
+                            <w:r>
+                              <w:rPr>
+                                <w:rFonts w:ascii="Arial" w:hAnsi="Arial" w:cs="Arial"/>
+                                <w:b/>
+                                <w:bCs/>
+                                <w:sz w:val="18"/>
+                                <w:szCs w:val="18"/>
+                              </w:rPr>
+                              <w:t>B</w:t>
+                            </w:r>
+                          </w:p>
+                        </w:txbxContent>
+                      </wps:txbx>
+                      <wps:bodyPr rot="0" spcFirstLastPara="0" vertOverflow="overflow" horzOverflow="overflow" vert="horz" wrap="square" lIns="91440" tIns="45720" rIns="91440" bIns="45720" numCol="1" spcCol="0" rtlCol="0" fromWordArt="0" anchor="t" anchorCtr="0" forceAA="0" compatLnSpc="1">
+                        <a:prstTxWarp prst="textNoShape">
+                          <a:avLst/>
+                        </a:prstTxWarp>
+                        <a:noAutofit/>
+                      </wps:bodyPr>
+                    </wps:wsp>
+                  </a:graphicData>
+                </a:graphic>
+                <wp14:sizeRelH relativeFrom="margin">
+                  <wp14:pctWidth>0</wp14:pctWidth>
+                </wp14:sizeRelH>
+                <wp14:sizeRelV relativeFrom="margin">
+                  <wp14:pctHeight>0</wp14:pctHeight>
+                </wp14:sizeRelV>
+              </wp:anchor>
+            </w:drawing>
+          </mc:Choice>
+          <mc:Fallback>
+            <w:pict>
+              <v:shape w14:anchorId="13D403C6" id="Text Box 7" o:spid="_x0000_s1030" type="#_x0000_t202" style="position:absolute;margin-left:594.2pt;margin-top:5.5pt;width:58.35pt;height:19.15pt;z-index:251670528;visibility:visible;mso-wrap-style:square;mso-width-percent:0;mso-height-percent:0;mso-wrap-distance-left:9pt;mso-wrap-distance-top:0;mso-wrap-distance-right:9pt;mso-wrap-distance-bottom:0;mso-position-horizontal:absolute;mso-position-horizontal-relative:text;mso-position-vertical:absolute;mso-position-vertical-relative:text;mso-width-percent:0;mso-height-percent:0;mso-width-relative:margin;mso-height-relative:margin;v-text-anchor:top" o:gfxdata="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" fillcolor="white [3201]" stroked="f" strokeweight=".5pt">
+                <v:textbox>
+                  <w:txbxContent>
+                    <w:p>
+                      <w:pPr>
+                        <w:rPr>
+                          <w:rFonts w:ascii="Arial" w:hAnsi="Arial" w:cs="Arial"/>
+                          <w:b/>
+                          <w:bCs/>
+                          <w:sz w:val="18"/>
+                          <w:szCs w:val="18"/>
+                        </w:rPr>
+                      </w:pPr>
+                      <w:r>
+                        <w:rPr>
+                          <w:rFonts w:ascii="Arial" w:hAnsi="Arial" w:cs="Arial"/>
+                          <w:b/>
+                          <w:bCs/>
+                          <w:sz w:val="18"/>
+                          <w:szCs w:val="18"/>
+                        </w:rPr>
+                        <w:t>Figure 2</w:t>
+                      </w:r>
+                      <w:r>
+                        <w:rPr>
+                          <w:rFonts w:ascii="Arial" w:hAnsi="Arial" w:cs="Arial"/>
+                          <w:b/>
+                          <w:bCs/>
+                          <w:sz w:val="18"/>
+                          <w:szCs w:val="18"/>
+                        </w:rPr>
+                        <w:t>B</w:t>
+                      </w:r>
+                    </w:p>
+                  </w:txbxContent>
+                </v:textbox>
+              </v:shape>
+            </w:pict>
+          </mc:Fallback>
+        </mc:AlternateContent>
+      </w:r>
+      <w:r>
+        <w:tab/>
       </w:r>
     </w:p>
     <w:sectPr>

</xml_diff>